<commit_message>
save pre text terminal style change
</commit_message>
<xml_diff>
--- a/about-me.docx
+++ b/about-me.docx
@@ -180,59 +180,308 @@
         </w:rPr>
         <w:t xml:space="preserve">   * Slovenia</w:t>
       </w:r>
+    </w:p>
+    <w:p>
+      <w:pPr>
+        <w:rPr>
+          <w:u w:val="single"/>
+        </w:rPr>
+      </w:pPr>
+      <w:r>
+        <w:rPr>
+          <w:u w:val="single"/>
+        </w:rPr>
+        <w:t xml:space="preserve">   * Serbia</w:t>
+      </w:r>
+    </w:p>
+    <w:p>
+      <w:pPr>
+        <w:rPr>
+          <w:u w:val="single"/>
+        </w:rPr>
+      </w:pPr>
+      <w:r>
+        <w:rPr>
+          <w:u w:val="single"/>
+        </w:rPr>
+        <w:t>* Started learning German</w:t>
+      </w:r>
+    </w:p>
+    <w:p>
+      <w:pPr>
+        <w:rPr>
+          <w:u w:val="single"/>
+        </w:rPr>
+      </w:pPr>
+      <w:r>
+        <w:rPr>
+          <w:u w:val="single"/>
+        </w:rPr>
+        <w:t>* Spent time deciding what to from thereon</w:t>
+      </w:r>
+    </w:p>
+    <w:p>
+      <w:pPr>
+        <w:rPr>
+          <w:u w:val="single"/>
+        </w:rPr>
+      </w:pPr>
+      <w:r>
+        <w:rPr>
+          <w:u w:val="single"/>
+        </w:rPr>
+        <w:t>* Started learning web development+</w:t>
+      </w:r>
+    </w:p>
+    <w:p>
+      <w:pPr>
+        <w:rPr>
+          <w:u w:val="single"/>
+        </w:rPr>
+      </w:pPr>
+    </w:p>
+    <w:p>
+      <w:r>
+        <w:t>How did this come about? Here’s a bit of context &lt;</w:t>
+      </w:r>
+      <w:proofErr w:type="spellStart"/>
+      <w:r>
+        <w:t>br</w:t>
+      </w:r>
+      <w:proofErr w:type="spellEnd"/>
+      <w:r>
+        <w:t>&gt;</w:t>
+      </w:r>
+    </w:p>
+    <w:p/>
+    <w:p>
+      <w:r>
+        <w:t xml:space="preserve">I come from a small farm an hour north of Melbourne. </w:t>
+      </w:r>
+      <w:r>
+        <w:t>&lt;</w:t>
+      </w:r>
+      <w:proofErr w:type="spellStart"/>
+      <w:r>
+        <w:t>br</w:t>
+      </w:r>
+      <w:proofErr w:type="spellEnd"/>
+      <w:r>
+        <w:t>&gt;</w:t>
+      </w:r>
+    </w:p>
+    <w:p>
+      <w:r>
+        <w:t>I travelled to a high school 40 minutes away from home.</w:t>
+      </w:r>
+      <w:r>
+        <w:t xml:space="preserve"> </w:t>
+      </w:r>
+      <w:r>
+        <w:t>&lt;</w:t>
+      </w:r>
+      <w:proofErr w:type="spellStart"/>
+      <w:r>
+        <w:t>br</w:t>
+      </w:r>
+      <w:proofErr w:type="spellEnd"/>
+      <w:r>
+        <w:t>&gt;</w:t>
+      </w:r>
+    </w:p>
+    <w:p>
+      <w:r>
+        <w:t>I wasn’t great at school</w:t>
+      </w:r>
+      <w:r>
+        <w:t xml:space="preserve"> early years</w:t>
+      </w:r>
+      <w:r>
+        <w:t xml:space="preserve"> but worked hard and it payed</w:t>
+      </w:r>
+      <w:r>
+        <w:t xml:space="preserve"> off</w:t>
+      </w:r>
+      <w:r>
+        <w:t>.</w:t>
+      </w:r>
+      <w:r>
+        <w:t xml:space="preserve"> </w:t>
+      </w:r>
+      <w:r>
+        <w:t>&lt;</w:t>
+      </w:r>
+      <w:proofErr w:type="spellStart"/>
+      <w:r>
+        <w:t>br</w:t>
+      </w:r>
+      <w:proofErr w:type="spellEnd"/>
+      <w:r>
+        <w:t>&gt;</w:t>
+      </w:r>
+    </w:p>
+    <w:p>
+      <w:r>
+        <w:t xml:space="preserve">I moved out of home at 17 into a college </w:t>
+      </w:r>
+      <w:r>
+        <w:t xml:space="preserve">at university. </w:t>
+      </w:r>
+      <w:r>
+        <w:t>&lt;</w:t>
+      </w:r>
+      <w:proofErr w:type="spellStart"/>
+      <w:r>
+        <w:t>br</w:t>
+      </w:r>
+      <w:proofErr w:type="spellEnd"/>
+      <w:r>
+        <w:t>&gt;</w:t>
+      </w:r>
+    </w:p>
+    <w:p>
+      <w:r>
+        <w:t>I stud</w:t>
+      </w:r>
+      <w:r>
+        <w:t>ied Medicinal Chemistry for three years.</w:t>
+      </w:r>
+      <w:r>
+        <w:t xml:space="preserve"> </w:t>
+      </w:r>
+      <w:r>
+        <w:t>&lt;</w:t>
+      </w:r>
+      <w:proofErr w:type="spellStart"/>
+      <w:r>
+        <w:t>br</w:t>
+      </w:r>
+      <w:proofErr w:type="spellEnd"/>
+      <w:r>
+        <w:t>&gt;</w:t>
+      </w:r>
+    </w:p>
+    <w:p>
+      <w:r>
+        <w:t>I realised that a life in a laboratory wasn’t for me.</w:t>
+      </w:r>
+      <w:r>
+        <w:t xml:space="preserve"> </w:t>
+      </w:r>
+      <w:r>
+        <w:t>&lt;</w:t>
+      </w:r>
+      <w:proofErr w:type="spellStart"/>
+      <w:r>
+        <w:t>br</w:t>
+      </w:r>
+      <w:proofErr w:type="spellEnd"/>
+      <w:r>
+        <w:t>&gt;</w:t>
+      </w:r>
+    </w:p>
+    <w:p>
+      <w:r>
+        <w:t xml:space="preserve">I took a year off </w:t>
+      </w:r>
+      <w:r>
+        <w:t>and travelled for a few months in Europe.</w:t>
+      </w:r>
+      <w:r>
+        <w:t xml:space="preserve"> </w:t>
+      </w:r>
+      <w:r>
+        <w:t>&lt;</w:t>
+      </w:r>
+      <w:proofErr w:type="spellStart"/>
+      <w:r>
+        <w:t>br</w:t>
+      </w:r>
+      <w:proofErr w:type="spellEnd"/>
+      <w:r>
+        <w:t>&gt;</w:t>
+      </w:r>
+    </w:p>
+    <w:p>
+      <w:r>
+        <w:t>I returned with hopeful ambition to find something for me.</w:t>
+      </w:r>
+      <w:r>
+        <w:t xml:space="preserve"> </w:t>
+      </w:r>
+      <w:r>
+        <w:t>&lt;</w:t>
+      </w:r>
+      <w:proofErr w:type="spellStart"/>
+      <w:r>
+        <w:t>br</w:t>
+      </w:r>
+      <w:proofErr w:type="spellEnd"/>
+      <w:r>
+        <w:t>&gt;</w:t>
+      </w:r>
+    </w:p>
+    <w:p>
+      <w:r>
+        <w:t>I started taking German classes.</w:t>
+      </w:r>
+      <w:r>
+        <w:t xml:space="preserve"> </w:t>
+      </w:r>
+      <w:r>
+        <w:t>&lt;</w:t>
+      </w:r>
+      <w:proofErr w:type="spellStart"/>
+      <w:r>
+        <w:t>br</w:t>
+      </w:r>
+      <w:proofErr w:type="spellEnd"/>
+      <w:r>
+        <w:t>&gt;</w:t>
+      </w:r>
+    </w:p>
+    <w:p>
+      <w:r>
+        <w:t>I applied for a Software Development course.</w:t>
+      </w:r>
+      <w:r>
+        <w:t xml:space="preserve"> </w:t>
+      </w:r>
+      <w:r>
+        <w:t>&lt;</w:t>
+      </w:r>
+      <w:proofErr w:type="spellStart"/>
+      <w:r>
+        <w:t>br</w:t>
+      </w:r>
+      <w:proofErr w:type="spellEnd"/>
+      <w:r>
+        <w:t>&gt;</w:t>
+      </w:r>
+    </w:p>
+    <w:p>
+      <w:r>
+        <w:t>I am now learning German and Software</w:t>
+      </w:r>
+      <w:r>
+        <w:t xml:space="preserve"> D</w:t>
+      </w:r>
+      <w:r>
+        <w:t>evelopment.</w:t>
+      </w:r>
+      <w:r>
+        <w:t xml:space="preserve"> </w:t>
+      </w:r>
+      <w:r>
+        <w:t>&lt;br&gt;</w:t>
+      </w:r>
       <w:bookmarkStart w:id="0" w:name="_GoBack"/>
       <w:bookmarkEnd w:id="0"/>
     </w:p>
-    <w:p>
-      <w:pPr>
-        <w:rPr>
-          <w:u w:val="single"/>
-        </w:rPr>
-      </w:pPr>
-      <w:r>
-        <w:rPr>
-          <w:u w:val="single"/>
-        </w:rPr>
-        <w:t xml:space="preserve">   * Serbia</w:t>
-      </w:r>
-    </w:p>
-    <w:p>
-      <w:pPr>
-        <w:rPr>
-          <w:u w:val="single"/>
-        </w:rPr>
-      </w:pPr>
-      <w:r>
-        <w:rPr>
-          <w:u w:val="single"/>
-        </w:rPr>
-        <w:t>* Started learning German</w:t>
-      </w:r>
-    </w:p>
-    <w:p>
-      <w:pPr>
-        <w:rPr>
-          <w:u w:val="single"/>
-        </w:rPr>
-      </w:pPr>
-      <w:r>
-        <w:rPr>
-          <w:u w:val="single"/>
-        </w:rPr>
-        <w:t>* Spent time deciding what to from thereon</w:t>
-      </w:r>
-    </w:p>
-    <w:p>
-      <w:pPr>
-        <w:rPr>
-          <w:u w:val="single"/>
-        </w:rPr>
-      </w:pPr>
-      <w:r>
-        <w:rPr>
-          <w:u w:val="single"/>
-        </w:rPr>
-        <w:t>* Started learning web development+</w:t>
+    <w:p/>
+    <w:p>
+      <w:r>
+        <w:t>To Be Continued</w:t>
       </w:r>
     </w:p>
     <w:sectPr>

</xml_diff>